<commit_message>
add changes to brainstorm & psuedocode
</commit_message>
<xml_diff>
--- a/brainstorm-journal.docx
+++ b/brainstorm-journal.docx
@@ -4,7 +4,7 @@
   <w:body>
     <w:p>
       <w:pPr>
-        <w:pStyle w:val="Normal1"/>
+        <w:pStyle w:val="LOnormal"/>
         <w:spacing w:lineRule="auto" w:line="259" w:before="0" w:after="160"/>
         <w:jc w:val="center"/>
         <w:rPr>
@@ -27,7 +27,7 @@
     </w:p>
     <w:p>
       <w:pPr>
-        <w:pStyle w:val="Normal1"/>
+        <w:pStyle w:val="LOnormal"/>
         <w:spacing w:lineRule="auto" w:line="259" w:before="0" w:after="160"/>
         <w:rPr>
           <w:b/>
@@ -51,7 +51,7 @@
     </w:p>
     <w:p>
       <w:pPr>
-        <w:pStyle w:val="Normal1"/>
+        <w:pStyle w:val="LOnormal"/>
         <w:spacing w:lineRule="auto" w:line="259" w:before="0" w:after="160"/>
         <w:rPr/>
       </w:pPr>
@@ -62,7 +62,7 @@
     </w:p>
     <w:p>
       <w:pPr>
-        <w:pStyle w:val="Normal1"/>
+        <w:pStyle w:val="LOnormal"/>
         <w:spacing w:lineRule="auto" w:line="259" w:before="0" w:after="160"/>
         <w:rPr>
           <w:b/>
@@ -77,7 +77,7 @@
     </w:p>
     <w:p>
       <w:pPr>
-        <w:pStyle w:val="Normal1"/>
+        <w:pStyle w:val="LOnormal"/>
         <w:spacing w:lineRule="auto" w:line="259" w:before="0" w:after="160"/>
         <w:rPr>
           <w:b/>
@@ -93,7 +93,7 @@
     </w:p>
     <w:p>
       <w:pPr>
-        <w:pStyle w:val="Normal1"/>
+        <w:pStyle w:val="LOnormal"/>
         <w:spacing w:lineRule="auto" w:line="259" w:before="0" w:after="160"/>
         <w:rPr>
           <w:b/>
@@ -109,7 +109,7 @@
     </w:p>
     <w:p>
       <w:pPr>
-        <w:pStyle w:val="Normal1"/>
+        <w:pStyle w:val="LOnormal"/>
         <w:spacing w:lineRule="auto" w:line="259" w:before="0" w:after="160"/>
         <w:rPr>
           <w:b/>
@@ -125,7 +125,7 @@
     </w:p>
     <w:p>
       <w:pPr>
-        <w:pStyle w:val="Normal1"/>
+        <w:pStyle w:val="LOnormal"/>
         <w:spacing w:lineRule="auto" w:line="259" w:before="0" w:after="160"/>
         <w:rPr/>
       </w:pPr>
@@ -136,7 +136,7 @@
     </w:p>
     <w:p>
       <w:pPr>
-        <w:pStyle w:val="Normal1"/>
+        <w:pStyle w:val="LOnormal"/>
         <w:spacing w:lineRule="auto" w:line="259" w:before="0" w:after="160"/>
         <w:rPr>
           <w:rFonts w:ascii="Calibri" w:hAnsi="Calibri" w:eastAsia="Calibri" w:cs="Calibri"/>
@@ -150,7 +150,7 @@
     </w:p>
     <w:p>
       <w:pPr>
-        <w:pStyle w:val="Normal1"/>
+        <w:pStyle w:val="LOnormal"/>
         <w:spacing w:lineRule="auto" w:line="259" w:before="0" w:after="160"/>
         <w:jc w:val="center"/>
         <w:rPr>
@@ -189,7 +189,7 @@
     </w:p>
     <w:p>
       <w:pPr>
-        <w:pStyle w:val="Normal1"/>
+        <w:pStyle w:val="LOnormal"/>
         <w:spacing w:lineRule="auto" w:line="259" w:before="0" w:after="160"/>
         <w:rPr/>
       </w:pPr>
@@ -229,7 +229,7 @@
           </w:tcPr>
           <w:p>
             <w:pPr>
-              <w:pStyle w:val="Normal1"/>
+              <w:pStyle w:val="LOnormal"/>
               <w:widowControl w:val="false"/>
               <w:rPr>
                 <w:b/>
@@ -245,7 +245,7 @@
           </w:p>
           <w:p>
             <w:pPr>
-              <w:pStyle w:val="Normal1"/>
+              <w:pStyle w:val="LOnormal"/>
               <w:widowControl w:val="false"/>
               <w:spacing w:lineRule="auto" w:line="240"/>
               <w:rPr/>
@@ -257,18 +257,18 @@
           </w:p>
           <w:p>
             <w:pPr>
-              <w:pStyle w:val="Normal1"/>
-              <w:widowControl w:val="false"/>
-              <w:spacing w:lineRule="auto" w:line="240"/>
-              <w:rPr/>
-            </w:pPr>
-            <w:r>
-              <w:rPr/>
-            </w:r>
-          </w:p>
-          <w:p>
-            <w:pPr>
-              <w:pStyle w:val="Normal1"/>
+              <w:pStyle w:val="LOnormal"/>
+              <w:widowControl w:val="false"/>
+              <w:spacing w:lineRule="auto" w:line="240"/>
+              <w:rPr/>
+            </w:pPr>
+            <w:r>
+              <w:rPr/>
+            </w:r>
+          </w:p>
+          <w:p>
+            <w:pPr>
+              <w:pStyle w:val="LOnormal"/>
               <w:widowControl w:val="false"/>
               <w:spacing w:lineRule="auto" w:line="240"/>
               <w:rPr>
@@ -285,7 +285,7 @@
           </w:p>
           <w:p>
             <w:pPr>
-              <w:pStyle w:val="Normal1"/>
+              <w:pStyle w:val="LOnormal"/>
               <w:widowControl w:val="false"/>
               <w:numPr>
                 <w:ilvl w:val="0"/>
@@ -302,7 +302,7 @@
           </w:p>
           <w:p>
             <w:pPr>
-              <w:pStyle w:val="Normal1"/>
+              <w:pStyle w:val="LOnormal"/>
               <w:widowControl w:val="false"/>
               <w:numPr>
                 <w:ilvl w:val="0"/>
@@ -319,7 +319,7 @@
           </w:p>
           <w:p>
             <w:pPr>
-              <w:pStyle w:val="Normal1"/>
+              <w:pStyle w:val="LOnormal"/>
               <w:widowControl w:val="false"/>
               <w:numPr>
                 <w:ilvl w:val="0"/>
@@ -336,18 +336,18 @@
           </w:p>
           <w:p>
             <w:pPr>
-              <w:pStyle w:val="Normal1"/>
-              <w:widowControl w:val="false"/>
-              <w:spacing w:lineRule="auto" w:line="240"/>
-              <w:rPr/>
-            </w:pPr>
-            <w:r>
-              <w:rPr/>
-            </w:r>
-          </w:p>
-          <w:p>
-            <w:pPr>
-              <w:pStyle w:val="Normal1"/>
+              <w:pStyle w:val="LOnormal"/>
+              <w:widowControl w:val="false"/>
+              <w:spacing w:lineRule="auto" w:line="240"/>
+              <w:rPr/>
+            </w:pPr>
+            <w:r>
+              <w:rPr/>
+            </w:r>
+          </w:p>
+          <w:p>
+            <w:pPr>
+              <w:pStyle w:val="LOnormal"/>
               <w:widowControl w:val="false"/>
               <w:spacing w:lineRule="auto" w:line="240"/>
               <w:rPr>
@@ -364,7 +364,7 @@
           </w:p>
           <w:p>
             <w:pPr>
-              <w:pStyle w:val="Normal1"/>
+              <w:pStyle w:val="LOnormal"/>
               <w:widowControl w:val="false"/>
               <w:spacing w:lineRule="auto" w:line="240"/>
               <w:rPr/>
@@ -376,7 +376,7 @@
           </w:p>
           <w:p>
             <w:pPr>
-              <w:pStyle w:val="Normal1"/>
+              <w:pStyle w:val="LOnormal"/>
               <w:widowControl w:val="false"/>
               <w:numPr>
                 <w:ilvl w:val="0"/>
@@ -395,7 +395,7 @@
           </w:p>
           <w:p>
             <w:pPr>
-              <w:pStyle w:val="Normal1"/>
+              <w:pStyle w:val="LOnormal"/>
               <w:widowControl w:val="false"/>
               <w:numPr>
                 <w:ilvl w:val="0"/>
@@ -414,7 +414,7 @@
           </w:p>
           <w:p>
             <w:pPr>
-              <w:pStyle w:val="Normal1"/>
+              <w:pStyle w:val="LOnormal"/>
               <w:widowControl w:val="false"/>
               <w:numPr>
                 <w:ilvl w:val="0"/>
@@ -433,7 +433,7 @@
           </w:p>
           <w:p>
             <w:pPr>
-              <w:pStyle w:val="Normal1"/>
+              <w:pStyle w:val="LOnormal"/>
               <w:widowControl w:val="false"/>
               <w:numPr>
                 <w:ilvl w:val="0"/>
@@ -468,7 +468,7 @@
           </w:tcPr>
           <w:p>
             <w:pPr>
-              <w:pStyle w:val="Normal1"/>
+              <w:pStyle w:val="LOnormal"/>
               <w:widowControl w:val="false"/>
               <w:spacing w:lineRule="auto" w:line="240"/>
               <w:rPr/>
@@ -480,7 +480,7 @@
           </w:p>
           <w:p>
             <w:pPr>
-              <w:pStyle w:val="Normal1"/>
+              <w:pStyle w:val="LOnormal"/>
               <w:widowControl w:val="false"/>
               <w:spacing w:lineRule="auto" w:line="240"/>
               <w:rPr/>
@@ -492,18 +492,18 @@
           </w:p>
           <w:p>
             <w:pPr>
-              <w:pStyle w:val="Normal1"/>
-              <w:widowControl w:val="false"/>
-              <w:spacing w:lineRule="auto" w:line="240"/>
-              <w:rPr/>
-            </w:pPr>
-            <w:r>
-              <w:rPr/>
-            </w:r>
-          </w:p>
-          <w:p>
-            <w:pPr>
-              <w:pStyle w:val="Normal1"/>
+              <w:pStyle w:val="LOnormal"/>
+              <w:widowControl w:val="false"/>
+              <w:spacing w:lineRule="auto" w:line="240"/>
+              <w:rPr/>
+            </w:pPr>
+            <w:r>
+              <w:rPr/>
+            </w:r>
+          </w:p>
+          <w:p>
+            <w:pPr>
+              <w:pStyle w:val="LOnormal"/>
               <w:widowControl w:val="false"/>
               <w:spacing w:lineRule="auto" w:line="240"/>
               <w:rPr/>
@@ -515,18 +515,18 @@
           </w:p>
           <w:p>
             <w:pPr>
-              <w:pStyle w:val="Normal1"/>
-              <w:widowControl w:val="false"/>
-              <w:spacing w:lineRule="auto" w:line="240"/>
-              <w:rPr/>
-            </w:pPr>
-            <w:r>
-              <w:rPr/>
-            </w:r>
-          </w:p>
-          <w:p>
-            <w:pPr>
-              <w:pStyle w:val="Normal1"/>
+              <w:pStyle w:val="LOnormal"/>
+              <w:widowControl w:val="false"/>
+              <w:spacing w:lineRule="auto" w:line="240"/>
+              <w:rPr/>
+            </w:pPr>
+            <w:r>
+              <w:rPr/>
+            </w:r>
+          </w:p>
+          <w:p>
+            <w:pPr>
+              <w:pStyle w:val="LOnormal"/>
               <w:widowControl w:val="false"/>
               <w:spacing w:lineRule="auto" w:line="240"/>
               <w:rPr/>
@@ -538,18 +538,18 @@
           </w:p>
           <w:p>
             <w:pPr>
-              <w:pStyle w:val="Normal1"/>
-              <w:widowControl w:val="false"/>
-              <w:spacing w:lineRule="auto" w:line="240"/>
-              <w:rPr/>
-            </w:pPr>
-            <w:r>
-              <w:rPr/>
-            </w:r>
-          </w:p>
-          <w:p>
-            <w:pPr>
-              <w:pStyle w:val="Normal1"/>
+              <w:pStyle w:val="LOnormal"/>
+              <w:widowControl w:val="false"/>
+              <w:spacing w:lineRule="auto" w:line="240"/>
+              <w:rPr/>
+            </w:pPr>
+            <w:r>
+              <w:rPr/>
+            </w:r>
+          </w:p>
+          <w:p>
+            <w:pPr>
+              <w:pStyle w:val="LOnormal"/>
               <w:widowControl w:val="false"/>
               <w:spacing w:lineRule="auto" w:line="240"/>
               <w:rPr/>
@@ -561,29 +561,25 @@
           </w:p>
           <w:p>
             <w:pPr>
-              <w:pStyle w:val="Normal1"/>
-              <w:widowControl w:val="false"/>
-              <w:spacing w:lineRule="auto" w:line="240"/>
-              <w:rPr/>
-            </w:pPr>
-            <w:r>
-              <w:rPr/>
-            </w:r>
-          </w:p>
-          <w:p>
-            <w:pPr>
-              <w:pStyle w:val="Normal1"/>
-              <w:widowControl w:val="false"/>
-              <w:spacing w:lineRule="auto" w:line="240"/>
-              <w:rPr/>
-            </w:pPr>
-            <w:r>
-              <w:rPr/>
-              <w:t xml:space="preserve">The program will distribute two cards at random to the player and dealer. The player can access both their cards, while they can only see one of the dealers cards. The program will continue to prompt the player to hit or stand until they choose to stand. In between, if the player draws an ace, they get to choose whether it is 1 or 11. In the background, the “dealer” will also be doing this, following the same behavior. The program will also keep track of which cards have been distributed, so no more than one of each card is distributed to player or </w:t>
-            </w:r>
-            <w:r>
-              <w:rPr/>
-              <w:t xml:space="preserve">dealer. Once both dealer and player have chosen to stay, it will evaluate which of the decks have greater value, then outputs the winner. If the value is equal, it’s a tie. If either drew a natural 21, then that’s an automatic win. </w:t>
+              <w:pStyle w:val="LOnormal"/>
+              <w:widowControl w:val="false"/>
+              <w:spacing w:lineRule="auto" w:line="240"/>
+              <w:rPr/>
+            </w:pPr>
+            <w:r>
+              <w:rPr/>
+            </w:r>
+          </w:p>
+          <w:p>
+            <w:pPr>
+              <w:pStyle w:val="LOnormal"/>
+              <w:widowControl w:val="false"/>
+              <w:spacing w:lineRule="auto" w:line="240"/>
+              <w:rPr/>
+            </w:pPr>
+            <w:r>
+              <w:rPr/>
+              <w:t xml:space="preserve">The program will distribute two cards at random to the player and dealer. The player can access both their cards, while they can only see one of the dealers cards. The program will continue to prompt the player to hit or stand until they choose to stand. In between, if the player draws an ace, they get to choose whether it is 1 or 11. In the background, the “dealer” will also be doing this, following the same behavior. The program will also keep track of which cards have been distributed, so no more than one of each card is distributed to player or dealer. Once both dealer and player have chosen to stay, it will evaluate which of the decks have greater value, then outputs the winner. If the value is equal, it’s a tie. If either drew a natural 21, then that’s an automatic win. </w:t>
             </w:r>
           </w:p>
         </w:tc>
@@ -591,7 +587,7 @@
     </w:tbl>
     <w:p>
       <w:pPr>
-        <w:pStyle w:val="Normal1"/>
+        <w:pStyle w:val="LOnormal"/>
         <w:spacing w:lineRule="auto" w:line="259" w:before="0" w:after="160"/>
         <w:jc w:val="center"/>
         <w:rPr>
@@ -628,7 +624,7 @@
     </w:p>
     <w:p>
       <w:pPr>
-        <w:pStyle w:val="Normal1"/>
+        <w:pStyle w:val="LOnormal"/>
         <w:spacing w:lineRule="auto" w:line="259" w:before="0" w:after="160"/>
         <w:rPr/>
       </w:pPr>
@@ -668,7 +664,7 @@
           </w:tcPr>
           <w:p>
             <w:pPr>
-              <w:pStyle w:val="Normal1"/>
+              <w:pStyle w:val="LOnormal"/>
               <w:widowControl w:val="false"/>
               <w:spacing w:lineRule="auto" w:line="240"/>
               <w:rPr>
@@ -685,7 +681,7 @@
           </w:p>
           <w:p>
             <w:pPr>
-              <w:pStyle w:val="Normal1"/>
+              <w:pStyle w:val="LOnormal"/>
               <w:widowControl w:val="false"/>
               <w:spacing w:lineRule="auto" w:line="240"/>
               <w:rPr/>
@@ -697,7 +693,7 @@
           </w:p>
           <w:p>
             <w:pPr>
-              <w:pStyle w:val="Normal1"/>
+              <w:pStyle w:val="LOnormal"/>
               <w:widowControl w:val="false"/>
               <w:spacing w:lineRule="auto" w:line="240"/>
               <w:rPr>
@@ -712,18 +708,18 @@
           </w:p>
           <w:p>
             <w:pPr>
-              <w:pStyle w:val="Normal1"/>
-              <w:widowControl w:val="false"/>
-              <w:spacing w:lineRule="auto" w:line="240"/>
-              <w:rPr/>
-            </w:pPr>
-            <w:r>
-              <w:rPr/>
-            </w:r>
-          </w:p>
-          <w:p>
-            <w:pPr>
-              <w:pStyle w:val="Normal1"/>
+              <w:pStyle w:val="LOnormal"/>
+              <w:widowControl w:val="false"/>
+              <w:spacing w:lineRule="auto" w:line="240"/>
+              <w:rPr/>
+            </w:pPr>
+            <w:r>
+              <w:rPr/>
+            </w:r>
+          </w:p>
+          <w:p>
+            <w:pPr>
+              <w:pStyle w:val="LOnormal"/>
               <w:widowControl w:val="false"/>
               <w:spacing w:lineRule="auto" w:line="240"/>
               <w:rPr>
@@ -740,7 +736,7 @@
           </w:p>
           <w:p>
             <w:pPr>
-              <w:pStyle w:val="Normal1"/>
+              <w:pStyle w:val="LOnormal"/>
               <w:widowControl w:val="false"/>
               <w:spacing w:lineRule="auto" w:line="240"/>
               <w:rPr/>
@@ -762,7 +758,7 @@
           </w:p>
           <w:p>
             <w:pPr>
-              <w:pStyle w:val="Normal1"/>
+              <w:pStyle w:val="LOnormal"/>
               <w:widowControl w:val="false"/>
               <w:numPr>
                 <w:ilvl w:val="0"/>
@@ -779,7 +775,7 @@
           </w:p>
           <w:p>
             <w:pPr>
-              <w:pStyle w:val="Normal1"/>
+              <w:pStyle w:val="LOnormal"/>
               <w:widowControl w:val="false"/>
               <w:numPr>
                 <w:ilvl w:val="0"/>
@@ -796,7 +792,7 @@
           </w:p>
           <w:p>
             <w:pPr>
-              <w:pStyle w:val="Normal1"/>
+              <w:pStyle w:val="LOnormal"/>
               <w:widowControl w:val="false"/>
               <w:numPr>
                 <w:ilvl w:val="0"/>
@@ -813,18 +809,18 @@
           </w:p>
           <w:p>
             <w:pPr>
-              <w:pStyle w:val="Normal1"/>
-              <w:widowControl w:val="false"/>
-              <w:spacing w:lineRule="auto" w:line="240"/>
-              <w:rPr/>
-            </w:pPr>
-            <w:r>
-              <w:rPr/>
-            </w:r>
-          </w:p>
-          <w:p>
-            <w:pPr>
-              <w:pStyle w:val="Normal1"/>
+              <w:pStyle w:val="LOnormal"/>
+              <w:widowControl w:val="false"/>
+              <w:spacing w:lineRule="auto" w:line="240"/>
+              <w:rPr/>
+            </w:pPr>
+            <w:r>
+              <w:rPr/>
+            </w:r>
+          </w:p>
+          <w:p>
+            <w:pPr>
+              <w:pStyle w:val="LOnormal"/>
               <w:widowControl w:val="false"/>
               <w:spacing w:lineRule="auto" w:line="240"/>
               <w:rPr>
@@ -841,7 +837,7 @@
           </w:p>
           <w:p>
             <w:pPr>
-              <w:pStyle w:val="Normal1"/>
+              <w:pStyle w:val="LOnormal"/>
               <w:widowControl w:val="false"/>
               <w:spacing w:lineRule="auto" w:line="240"/>
               <w:rPr/>
@@ -853,7 +849,7 @@
           </w:p>
           <w:p>
             <w:pPr>
-              <w:pStyle w:val="Normal1"/>
+              <w:pStyle w:val="LOnormal"/>
               <w:widowControl w:val="false"/>
               <w:numPr>
                 <w:ilvl w:val="0"/>
@@ -872,7 +868,7 @@
           </w:p>
           <w:p>
             <w:pPr>
-              <w:pStyle w:val="Normal1"/>
+              <w:pStyle w:val="LOnormal"/>
               <w:widowControl w:val="false"/>
               <w:numPr>
                 <w:ilvl w:val="0"/>
@@ -891,7 +887,7 @@
           </w:p>
           <w:p>
             <w:pPr>
-              <w:pStyle w:val="Normal1"/>
+              <w:pStyle w:val="LOnormal"/>
               <w:widowControl w:val="false"/>
               <w:numPr>
                 <w:ilvl w:val="0"/>
@@ -926,7 +922,7 @@
           </w:tcPr>
           <w:p>
             <w:pPr>
-              <w:pStyle w:val="Normal1"/>
+              <w:pStyle w:val="LOnormal"/>
               <w:widowControl w:val="false"/>
               <w:spacing w:lineRule="auto" w:line="240"/>
               <w:rPr/>
@@ -938,7 +934,7 @@
           </w:p>
           <w:p>
             <w:pPr>
-              <w:pStyle w:val="Normal1"/>
+              <w:pStyle w:val="LOnormal"/>
               <w:widowControl w:val="false"/>
               <w:spacing w:lineRule="auto" w:line="240"/>
               <w:rPr>
@@ -957,7 +953,7 @@
           </w:p>
           <w:p>
             <w:pPr>
-              <w:pStyle w:val="Normal1"/>
+              <w:pStyle w:val="LOnormal"/>
               <w:widowControl w:val="false"/>
               <w:spacing w:lineRule="auto" w:line="240"/>
               <w:rPr>
@@ -976,7 +972,7 @@
           </w:p>
           <w:p>
             <w:pPr>
-              <w:pStyle w:val="Normal1"/>
+              <w:pStyle w:val="LOnormal"/>
               <w:widowControl w:val="false"/>
               <w:spacing w:lineRule="auto" w:line="240"/>
               <w:rPr>
@@ -995,7 +991,7 @@
           </w:p>
           <w:p>
             <w:pPr>
-              <w:pStyle w:val="Normal1"/>
+              <w:pStyle w:val="LOnormal"/>
               <w:widowControl w:val="false"/>
               <w:spacing w:lineRule="auto" w:line="240"/>
               <w:rPr>
@@ -1014,7 +1010,7 @@
           </w:p>
           <w:p>
             <w:pPr>
-              <w:pStyle w:val="Normal1"/>
+              <w:pStyle w:val="LOnormal"/>
               <w:widowControl w:val="false"/>
               <w:spacing w:lineRule="auto" w:line="240"/>
               <w:rPr>
@@ -1032,7 +1028,7 @@
           </w:p>
           <w:p>
             <w:pPr>
-              <w:pStyle w:val="Normal1"/>
+              <w:pStyle w:val="LOnormal"/>
               <w:widowControl w:val="false"/>
               <w:spacing w:lineRule="auto" w:line="240"/>
               <w:rPr>
@@ -1051,7 +1047,7 @@
           </w:p>
           <w:p>
             <w:pPr>
-              <w:pStyle w:val="Normal1"/>
+              <w:pStyle w:val="LOnormal"/>
               <w:widowControl w:val="false"/>
               <w:spacing w:lineRule="auto" w:line="240"/>
               <w:rPr>
@@ -1070,7 +1066,7 @@
           </w:p>
           <w:p>
             <w:pPr>
-              <w:pStyle w:val="Normal1"/>
+              <w:pStyle w:val="LOnormal"/>
               <w:widowControl w:val="false"/>
               <w:spacing w:lineRule="auto" w:line="240"/>
               <w:rPr>
@@ -1089,7 +1085,7 @@
           </w:p>
           <w:p>
             <w:pPr>
-              <w:pStyle w:val="Normal1"/>
+              <w:pStyle w:val="LOnormal"/>
               <w:widowControl w:val="false"/>
               <w:spacing w:lineRule="auto" w:line="240"/>
               <w:rPr>
@@ -1108,7 +1104,7 @@
           </w:p>
           <w:p>
             <w:pPr>
-              <w:pStyle w:val="Normal1"/>
+              <w:pStyle w:val="LOnormal"/>
               <w:widowControl w:val="false"/>
               <w:spacing w:lineRule="auto" w:line="240"/>
               <w:rPr>
@@ -1126,7 +1122,7 @@
           </w:p>
           <w:p>
             <w:pPr>
-              <w:pStyle w:val="Normal1"/>
+              <w:pStyle w:val="LOnormal"/>
               <w:widowControl w:val="false"/>
               <w:spacing w:lineRule="auto" w:line="240"/>
               <w:rPr>
@@ -1145,7 +1141,7 @@
           </w:p>
           <w:p>
             <w:pPr>
-              <w:pStyle w:val="Normal1"/>
+              <w:pStyle w:val="LOnormal"/>
               <w:widowControl w:val="false"/>
               <w:spacing w:lineRule="auto" w:line="240"/>
               <w:rPr>
@@ -1159,19 +1155,12 @@
                 <w:b w:val="false"/>
                 <w:bCs w:val="false"/>
               </w:rPr>
-              <w:t xml:space="preserve">If </w:t>
-            </w:r>
-            <w:r>
-              <w:rPr>
-                <w:b w:val="false"/>
-                <w:bCs w:val="false"/>
-              </w:rPr>
-              <w:t>player total is greater than 21, then player loses</w:t>
-            </w:r>
-          </w:p>
-          <w:p>
-            <w:pPr>
-              <w:pStyle w:val="Normal1"/>
+              <w:t>If player total is greater than 21, then player loses</w:t>
+            </w:r>
+          </w:p>
+          <w:p>
+            <w:pPr>
+              <w:pStyle w:val="LOnormal"/>
               <w:widowControl w:val="false"/>
               <w:spacing w:lineRule="auto" w:line="240"/>
               <w:rPr>
@@ -1190,7 +1179,7 @@
           </w:p>
           <w:p>
             <w:pPr>
-              <w:pStyle w:val="Normal1"/>
+              <w:pStyle w:val="LOnormal"/>
               <w:widowControl w:val="false"/>
               <w:spacing w:lineRule="auto" w:line="240"/>
               <w:rPr>
@@ -1208,7 +1197,7 @@
           </w:p>
           <w:p>
             <w:pPr>
-              <w:pStyle w:val="Normal1"/>
+              <w:pStyle w:val="LOnormal"/>
               <w:widowControl w:val="false"/>
               <w:spacing w:lineRule="auto" w:line="240"/>
               <w:rPr>
@@ -1227,7 +1216,7 @@
           </w:p>
           <w:p>
             <w:pPr>
-              <w:pStyle w:val="Normal1"/>
+              <w:pStyle w:val="LOnormal"/>
               <w:widowControl w:val="false"/>
               <w:spacing w:lineRule="auto" w:line="240"/>
               <w:rPr>
@@ -1246,7 +1235,7 @@
           </w:p>
           <w:p>
             <w:pPr>
-              <w:pStyle w:val="Normal1"/>
+              <w:pStyle w:val="LOnormal"/>
               <w:widowControl w:val="false"/>
               <w:spacing w:lineRule="auto" w:line="240"/>
               <w:rPr>
@@ -1264,7 +1253,7 @@
           </w:p>
           <w:p>
             <w:pPr>
-              <w:pStyle w:val="Normal1"/>
+              <w:pStyle w:val="LOnormal"/>
               <w:widowControl w:val="false"/>
               <w:spacing w:lineRule="auto" w:line="240"/>
               <w:rPr>
@@ -1304,7 +1293,7 @@
     </w:tbl>
     <w:p>
       <w:pPr>
-        <w:pStyle w:val="Normal1"/>
+        <w:pStyle w:val="LOnormal"/>
         <w:spacing w:lineRule="auto" w:line="259" w:before="0" w:after="160"/>
         <w:jc w:val="center"/>
         <w:rPr>
@@ -1341,7 +1330,7 @@
     </w:p>
     <w:p>
       <w:pPr>
-        <w:pStyle w:val="Normal1"/>
+        <w:pStyle w:val="LOnormal"/>
         <w:spacing w:lineRule="auto" w:line="259" w:before="0" w:after="160"/>
         <w:rPr/>
       </w:pPr>
@@ -1381,7 +1370,7 @@
           </w:tcPr>
           <w:p>
             <w:pPr>
-              <w:pStyle w:val="Normal1"/>
+              <w:pStyle w:val="LOnormal"/>
               <w:widowControl w:val="false"/>
               <w:spacing w:lineRule="auto" w:line="240"/>
               <w:rPr>
@@ -1398,7 +1387,7 @@
           </w:p>
           <w:p>
             <w:pPr>
-              <w:pStyle w:val="Normal1"/>
+              <w:pStyle w:val="LOnormal"/>
               <w:widowControl w:val="false"/>
               <w:spacing w:lineRule="auto" w:line="240"/>
               <w:rPr/>
@@ -1410,18 +1399,18 @@
           </w:p>
           <w:p>
             <w:pPr>
-              <w:pStyle w:val="Normal1"/>
-              <w:widowControl w:val="false"/>
-              <w:spacing w:lineRule="auto" w:line="240"/>
-              <w:rPr/>
-            </w:pPr>
-            <w:r>
-              <w:rPr/>
-            </w:r>
-          </w:p>
-          <w:p>
-            <w:pPr>
-              <w:pStyle w:val="Normal1"/>
+              <w:pStyle w:val="LOnormal"/>
+              <w:widowControl w:val="false"/>
+              <w:spacing w:lineRule="auto" w:line="240"/>
+              <w:rPr/>
+            </w:pPr>
+            <w:r>
+              <w:rPr/>
+            </w:r>
+          </w:p>
+          <w:p>
+            <w:pPr>
+              <w:pStyle w:val="LOnormal"/>
               <w:widowControl w:val="false"/>
               <w:spacing w:lineRule="auto" w:line="240"/>
               <w:rPr>
@@ -1438,7 +1427,7 @@
           </w:p>
           <w:p>
             <w:pPr>
-              <w:pStyle w:val="Normal1"/>
+              <w:pStyle w:val="LOnormal"/>
               <w:widowControl w:val="false"/>
               <w:numPr>
                 <w:ilvl w:val="0"/>
@@ -1455,18 +1444,18 @@
           </w:p>
           <w:p>
             <w:pPr>
-              <w:pStyle w:val="Normal1"/>
-              <w:widowControl w:val="false"/>
-              <w:spacing w:lineRule="auto" w:line="240"/>
-              <w:rPr/>
-            </w:pPr>
-            <w:r>
-              <w:rPr/>
-            </w:r>
-          </w:p>
-          <w:p>
-            <w:pPr>
-              <w:pStyle w:val="Normal1"/>
+              <w:pStyle w:val="LOnormal"/>
+              <w:widowControl w:val="false"/>
+              <w:spacing w:lineRule="auto" w:line="240"/>
+              <w:rPr/>
+            </w:pPr>
+            <w:r>
+              <w:rPr/>
+            </w:r>
+          </w:p>
+          <w:p>
+            <w:pPr>
+              <w:pStyle w:val="LOnormal"/>
               <w:widowControl w:val="false"/>
               <w:spacing w:lineRule="auto" w:line="240"/>
               <w:rPr>
@@ -1483,7 +1472,7 @@
           </w:p>
           <w:p>
             <w:pPr>
-              <w:pStyle w:val="Normal1"/>
+              <w:pStyle w:val="LOnormal"/>
               <w:widowControl w:val="false"/>
               <w:numPr>
                 <w:ilvl w:val="0"/>
@@ -1500,7 +1489,7 @@
           </w:p>
           <w:p>
             <w:pPr>
-              <w:pStyle w:val="Normal1"/>
+              <w:pStyle w:val="LOnormal"/>
               <w:widowControl w:val="false"/>
               <w:numPr>
                 <w:ilvl w:val="1"/>
@@ -1526,7 +1515,7 @@
           </w:p>
           <w:p>
             <w:pPr>
-              <w:pStyle w:val="Normal1"/>
+              <w:pStyle w:val="LOnormal"/>
               <w:widowControl w:val="false"/>
               <w:numPr>
                 <w:ilvl w:val="1"/>
@@ -1552,18 +1541,18 @@
           </w:p>
           <w:p>
             <w:pPr>
-              <w:pStyle w:val="Normal1"/>
-              <w:widowControl w:val="false"/>
-              <w:spacing w:lineRule="auto" w:line="240"/>
-              <w:rPr/>
-            </w:pPr>
-            <w:r>
-              <w:rPr/>
-            </w:r>
-          </w:p>
-          <w:p>
-            <w:pPr>
-              <w:pStyle w:val="Normal1"/>
+              <w:pStyle w:val="LOnormal"/>
+              <w:widowControl w:val="false"/>
+              <w:spacing w:lineRule="auto" w:line="240"/>
+              <w:rPr/>
+            </w:pPr>
+            <w:r>
+              <w:rPr/>
+            </w:r>
+          </w:p>
+          <w:p>
+            <w:pPr>
+              <w:pStyle w:val="LOnormal"/>
               <w:widowControl w:val="false"/>
               <w:spacing w:lineRule="auto" w:line="240"/>
               <w:rPr>
@@ -1580,7 +1569,7 @@
           </w:p>
           <w:p>
             <w:pPr>
-              <w:pStyle w:val="Normal1"/>
+              <w:pStyle w:val="LOnormal"/>
               <w:widowControl w:val="false"/>
               <w:spacing w:lineRule="auto" w:line="240"/>
               <w:rPr/>
@@ -1592,7 +1581,7 @@
           </w:p>
           <w:p>
             <w:pPr>
-              <w:pStyle w:val="Normal1"/>
+              <w:pStyle w:val="LOnormal"/>
               <w:widowControl w:val="false"/>
               <w:numPr>
                 <w:ilvl w:val="0"/>
@@ -1610,7 +1599,7 @@
           </w:p>
           <w:p>
             <w:pPr>
-              <w:pStyle w:val="Normal1"/>
+              <w:pStyle w:val="LOnormal"/>
               <w:widowControl w:val="false"/>
               <w:numPr>
                 <w:ilvl w:val="0"/>
@@ -1629,7 +1618,7 @@
           </w:p>
           <w:p>
             <w:pPr>
-              <w:pStyle w:val="Normal1"/>
+              <w:pStyle w:val="LOnormal"/>
               <w:widowControl w:val="false"/>
               <w:numPr>
                 <w:ilvl w:val="0"/>
@@ -1664,7 +1653,7 @@
           </w:tcPr>
           <w:p>
             <w:pPr>
-              <w:pStyle w:val="Normal1"/>
+              <w:pStyle w:val="LOnormal"/>
               <w:widowControl w:val="false"/>
               <w:spacing w:lineRule="auto" w:line="240"/>
               <w:rPr/>
@@ -1676,7 +1665,7 @@
           </w:p>
           <w:p>
             <w:pPr>
-              <w:pStyle w:val="Normal1"/>
+              <w:pStyle w:val="LOnormal"/>
               <w:widowControl w:val="false"/>
               <w:rPr>
                 <w:color w:val="222222"/>
@@ -1694,7 +1683,7 @@
           </w:p>
           <w:p>
             <w:pPr>
-              <w:pStyle w:val="Normal1"/>
+              <w:pStyle w:val="LOnormal"/>
               <w:widowControl w:val="false"/>
               <w:spacing w:lineRule="auto" w:line="240"/>
               <w:rPr/>
@@ -1708,7 +1697,7 @@
     </w:tbl>
     <w:p>
       <w:pPr>
-        <w:pStyle w:val="Normal1"/>
+        <w:pStyle w:val="LOnormal"/>
         <w:spacing w:lineRule="auto" w:line="259" w:before="0" w:after="160"/>
         <w:rPr/>
       </w:pPr>
@@ -1718,7 +1707,7 @@
     </w:p>
     <w:p>
       <w:pPr>
-        <w:pStyle w:val="Normal1"/>
+        <w:pStyle w:val="LOnormal"/>
         <w:spacing w:lineRule="auto" w:line="259" w:before="0" w:after="160"/>
         <w:jc w:val="center"/>
         <w:rPr>
@@ -1755,7 +1744,7 @@
     </w:p>
     <w:p>
       <w:pPr>
-        <w:pStyle w:val="Normal1"/>
+        <w:pStyle w:val="LOnormal"/>
         <w:spacing w:lineRule="auto" w:line="259" w:before="0" w:after="160"/>
         <w:rPr/>
       </w:pPr>
@@ -1795,7 +1784,7 @@
           </w:tcPr>
           <w:p>
             <w:pPr>
-              <w:pStyle w:val="Normal1"/>
+              <w:pStyle w:val="LOnormal"/>
               <w:widowControl w:val="false"/>
               <w:spacing w:lineRule="auto" w:line="240"/>
               <w:rPr>
@@ -1812,7 +1801,7 @@
           </w:p>
           <w:p>
             <w:pPr>
-              <w:pStyle w:val="Normal1"/>
+              <w:pStyle w:val="LOnormal"/>
               <w:widowControl w:val="false"/>
               <w:spacing w:lineRule="auto" w:line="240"/>
               <w:rPr/>
@@ -1824,18 +1813,18 @@
           </w:p>
           <w:p>
             <w:pPr>
-              <w:pStyle w:val="Normal1"/>
-              <w:widowControl w:val="false"/>
-              <w:spacing w:lineRule="auto" w:line="240"/>
-              <w:rPr/>
-            </w:pPr>
-            <w:r>
-              <w:rPr/>
-            </w:r>
-          </w:p>
-          <w:p>
-            <w:pPr>
-              <w:pStyle w:val="Normal1"/>
+              <w:pStyle w:val="LOnormal"/>
+              <w:widowControl w:val="false"/>
+              <w:spacing w:lineRule="auto" w:line="240"/>
+              <w:rPr/>
+            </w:pPr>
+            <w:r>
+              <w:rPr/>
+            </w:r>
+          </w:p>
+          <w:p>
+            <w:pPr>
+              <w:pStyle w:val="LOnormal"/>
               <w:widowControl w:val="false"/>
               <w:spacing w:lineRule="auto" w:line="240"/>
               <w:rPr>
@@ -1852,7 +1841,7 @@
           </w:p>
           <w:p>
             <w:pPr>
-              <w:pStyle w:val="Normal1"/>
+              <w:pStyle w:val="LOnormal"/>
               <w:widowControl w:val="false"/>
               <w:numPr>
                 <w:ilvl w:val="0"/>
@@ -1869,7 +1858,7 @@
           </w:p>
           <w:p>
             <w:pPr>
-              <w:pStyle w:val="Normal1"/>
+              <w:pStyle w:val="LOnormal"/>
               <w:widowControl w:val="false"/>
               <w:spacing w:lineRule="auto" w:line="240"/>
               <w:rPr/>
@@ -1881,7 +1870,7 @@
           </w:p>
           <w:p>
             <w:pPr>
-              <w:pStyle w:val="Normal1"/>
+              <w:pStyle w:val="LOnormal"/>
               <w:widowControl w:val="false"/>
               <w:numPr>
                 <w:ilvl w:val="0"/>
@@ -1898,7 +1887,7 @@
           </w:p>
           <w:p>
             <w:pPr>
-              <w:pStyle w:val="Normal1"/>
+              <w:pStyle w:val="LOnormal"/>
               <w:widowControl w:val="false"/>
               <w:numPr>
                 <w:ilvl w:val="0"/>
@@ -1915,7 +1904,7 @@
           </w:p>
           <w:p>
             <w:pPr>
-              <w:pStyle w:val="Normal1"/>
+              <w:pStyle w:val="LOnormal"/>
               <w:widowControl w:val="false"/>
               <w:spacing w:lineRule="auto" w:line="240"/>
               <w:ind w:left="720" w:hanging="0"/>
@@ -1927,7 +1916,7 @@
           </w:p>
           <w:p>
             <w:pPr>
-              <w:pStyle w:val="Normal1"/>
+              <w:pStyle w:val="LOnormal"/>
               <w:keepNext w:val="true"/>
               <w:keepLines/>
               <w:widowControl w:val="false"/>
@@ -1946,7 +1935,7 @@
           </w:p>
           <w:p>
             <w:pPr>
-              <w:pStyle w:val="Normal1"/>
+              <w:pStyle w:val="LOnormal"/>
               <w:keepNext w:val="true"/>
               <w:keepLines/>
               <w:widowControl w:val="false"/>
@@ -1960,7 +1949,7 @@
           </w:p>
           <w:p>
             <w:pPr>
-              <w:pStyle w:val="Normal1"/>
+              <w:pStyle w:val="LOnormal"/>
               <w:keepNext w:val="true"/>
               <w:keepLines/>
               <w:widowControl w:val="false"/>
@@ -1981,7 +1970,7 @@
           </w:p>
           <w:p>
             <w:pPr>
-              <w:pStyle w:val="Normal1"/>
+              <w:pStyle w:val="LOnormal"/>
               <w:keepNext w:val="true"/>
               <w:keepLines/>
               <w:widowControl w:val="false"/>
@@ -2002,7 +1991,7 @@
           </w:p>
           <w:p>
             <w:pPr>
-              <w:pStyle w:val="Normal1"/>
+              <w:pStyle w:val="LOnormal"/>
               <w:keepNext w:val="true"/>
               <w:keepLines/>
               <w:widowControl w:val="false"/>
@@ -2023,7 +2012,7 @@
           </w:p>
           <w:p>
             <w:pPr>
-              <w:pStyle w:val="Normal1"/>
+              <w:pStyle w:val="LOnormal"/>
               <w:keepNext w:val="true"/>
               <w:keepLines/>
               <w:widowControl w:val="false"/>
@@ -2044,7 +2033,7 @@
           </w:p>
           <w:p>
             <w:pPr>
-              <w:pStyle w:val="Normal1"/>
+              <w:pStyle w:val="LOnormal"/>
               <w:keepNext w:val="true"/>
               <w:keepLines/>
               <w:widowControl w:val="false"/>
@@ -2074,7 +2063,7 @@
           </w:tcPr>
           <w:p>
             <w:pPr>
-              <w:pStyle w:val="Normal1"/>
+              <w:pStyle w:val="LOnormal"/>
               <w:widowControl w:val="false"/>
               <w:spacing w:lineRule="auto" w:line="240"/>
               <w:rPr/>
@@ -2086,7 +2075,7 @@
           </w:p>
           <w:p>
             <w:pPr>
-              <w:pStyle w:val="Normal1"/>
+              <w:pStyle w:val="LOnormal"/>
               <w:widowControl w:val="false"/>
               <w:spacing w:lineRule="auto" w:line="240"/>
               <w:rPr/>
@@ -2100,7 +2089,7 @@
     </w:tbl>
     <w:p>
       <w:pPr>
-        <w:pStyle w:val="Normal1"/>
+        <w:pStyle w:val="LOnormal"/>
         <w:spacing w:lineRule="auto" w:line="259" w:before="0" w:after="160"/>
         <w:rPr/>
       </w:pPr>
@@ -2124,7 +2113,7 @@
     </w:p>
     <w:p>
       <w:pPr>
-        <w:pStyle w:val="Normal1"/>
+        <w:pStyle w:val="LOnormal"/>
         <w:spacing w:lineRule="auto" w:line="259" w:before="0" w:after="160"/>
         <w:rPr/>
       </w:pPr>
@@ -2164,7 +2153,7 @@
           </w:tcPr>
           <w:p>
             <w:pPr>
-              <w:pStyle w:val="Normal1"/>
+              <w:pStyle w:val="LOnormal"/>
               <w:widowControl w:val="false"/>
               <w:spacing w:lineRule="auto" w:line="240"/>
               <w:rPr>
@@ -2181,7 +2170,7 @@
           </w:p>
           <w:p>
             <w:pPr>
-              <w:pStyle w:val="Normal1"/>
+              <w:pStyle w:val="LOnormal"/>
               <w:widowControl w:val="false"/>
               <w:spacing w:lineRule="auto" w:line="240"/>
               <w:rPr/>
@@ -2193,18 +2182,18 @@
           </w:p>
           <w:p>
             <w:pPr>
-              <w:pStyle w:val="Normal1"/>
-              <w:widowControl w:val="false"/>
-              <w:spacing w:lineRule="auto" w:line="240"/>
-              <w:rPr/>
-            </w:pPr>
-            <w:r>
-              <w:rPr/>
-            </w:r>
-          </w:p>
-          <w:p>
-            <w:pPr>
-              <w:pStyle w:val="Normal1"/>
+              <w:pStyle w:val="LOnormal"/>
+              <w:widowControl w:val="false"/>
+              <w:spacing w:lineRule="auto" w:line="240"/>
+              <w:rPr/>
+            </w:pPr>
+            <w:r>
+              <w:rPr/>
+            </w:r>
+          </w:p>
+          <w:p>
+            <w:pPr>
+              <w:pStyle w:val="LOnormal"/>
               <w:widowControl w:val="false"/>
               <w:spacing w:lineRule="auto" w:line="240"/>
               <w:rPr>
@@ -2221,7 +2210,7 @@
           </w:p>
           <w:p>
             <w:pPr>
-              <w:pStyle w:val="Normal1"/>
+              <w:pStyle w:val="LOnormal"/>
               <w:widowControl w:val="false"/>
               <w:numPr>
                 <w:ilvl w:val="0"/>
@@ -2238,7 +2227,7 @@
           </w:p>
           <w:p>
             <w:pPr>
-              <w:pStyle w:val="Normal1"/>
+              <w:pStyle w:val="LOnormal"/>
               <w:widowControl w:val="false"/>
               <w:spacing w:lineRule="auto" w:line="240"/>
               <w:ind w:left="0" w:hanging="0"/>
@@ -2250,7 +2239,7 @@
           </w:p>
           <w:p>
             <w:pPr>
-              <w:pStyle w:val="Normal1"/>
+              <w:pStyle w:val="LOnormal"/>
               <w:keepNext w:val="true"/>
               <w:keepLines/>
               <w:widowControl w:val="false"/>
@@ -2269,7 +2258,7 @@
           </w:p>
           <w:p>
             <w:pPr>
-              <w:pStyle w:val="Normal1"/>
+              <w:pStyle w:val="LOnormal"/>
               <w:keepNext w:val="true"/>
               <w:keepLines/>
               <w:widowControl w:val="false"/>
@@ -2283,7 +2272,7 @@
           </w:p>
           <w:p>
             <w:pPr>
-              <w:pStyle w:val="Normal1"/>
+              <w:pStyle w:val="LOnormal"/>
               <w:keepNext w:val="true"/>
               <w:keepLines/>
               <w:widowControl w:val="false"/>
@@ -2304,7 +2293,7 @@
           </w:p>
           <w:p>
             <w:pPr>
-              <w:pStyle w:val="Normal1"/>
+              <w:pStyle w:val="LOnormal"/>
               <w:keepNext w:val="true"/>
               <w:keepLines/>
               <w:widowControl w:val="false"/>
@@ -2325,7 +2314,7 @@
           </w:p>
           <w:p>
             <w:pPr>
-              <w:pStyle w:val="Normal1"/>
+              <w:pStyle w:val="LOnormal"/>
               <w:keepNext w:val="true"/>
               <w:keepLines/>
               <w:widowControl w:val="false"/>
@@ -2355,7 +2344,7 @@
           </w:tcPr>
           <w:p>
             <w:pPr>
-              <w:pStyle w:val="Normal1"/>
+              <w:pStyle w:val="LOnormal"/>
               <w:widowControl w:val="false"/>
               <w:spacing w:lineRule="auto" w:line="240"/>
               <w:rPr/>
@@ -2367,7 +2356,7 @@
           </w:p>
           <w:p>
             <w:pPr>
-              <w:pStyle w:val="Normal1"/>
+              <w:pStyle w:val="LOnormal"/>
               <w:widowControl w:val="false"/>
               <w:spacing w:lineRule="auto" w:line="240"/>
               <w:rPr/>
@@ -2381,7 +2370,7 @@
     </w:tbl>
     <w:p>
       <w:pPr>
-        <w:pStyle w:val="Normal1"/>
+        <w:pStyle w:val="LOnormal"/>
         <w:spacing w:lineRule="auto" w:line="259" w:before="0" w:after="160"/>
         <w:rPr/>
       </w:pPr>
@@ -2391,7 +2380,7 @@
     </w:p>
     <w:p>
       <w:pPr>
-        <w:pStyle w:val="Normal1"/>
+        <w:pStyle w:val="LOnormal"/>
         <w:spacing w:lineRule="auto" w:line="259" w:before="0" w:after="160"/>
         <w:rPr/>
       </w:pPr>
@@ -2415,7 +2404,7 @@
     </w:p>
     <w:p>
       <w:pPr>
-        <w:pStyle w:val="Normal1"/>
+        <w:pStyle w:val="LOnormal"/>
         <w:spacing w:lineRule="auto" w:line="259" w:before="0" w:after="160"/>
         <w:rPr/>
       </w:pPr>
@@ -2455,7 +2444,7 @@
           </w:tcPr>
           <w:p>
             <w:pPr>
-              <w:pStyle w:val="Normal1"/>
+              <w:pStyle w:val="LOnormal"/>
               <w:widowControl w:val="false"/>
               <w:spacing w:lineRule="auto" w:line="240"/>
               <w:rPr>
@@ -2472,7 +2461,7 @@
           </w:p>
           <w:p>
             <w:pPr>
-              <w:pStyle w:val="Normal1"/>
+              <w:pStyle w:val="LOnormal"/>
               <w:widowControl w:val="false"/>
               <w:spacing w:lineRule="auto" w:line="240"/>
               <w:rPr/>
@@ -2484,18 +2473,18 @@
           </w:p>
           <w:p>
             <w:pPr>
-              <w:pStyle w:val="Normal1"/>
-              <w:widowControl w:val="false"/>
-              <w:spacing w:lineRule="auto" w:line="240"/>
-              <w:rPr/>
-            </w:pPr>
-            <w:r>
-              <w:rPr/>
-            </w:r>
-          </w:p>
-          <w:p>
-            <w:pPr>
-              <w:pStyle w:val="Normal1"/>
+              <w:pStyle w:val="LOnormal"/>
+              <w:widowControl w:val="false"/>
+              <w:spacing w:lineRule="auto" w:line="240"/>
+              <w:rPr/>
+            </w:pPr>
+            <w:r>
+              <w:rPr/>
+            </w:r>
+          </w:p>
+          <w:p>
+            <w:pPr>
+              <w:pStyle w:val="LOnormal"/>
               <w:widowControl w:val="false"/>
               <w:spacing w:lineRule="auto" w:line="240"/>
               <w:rPr>
@@ -2512,7 +2501,7 @@
           </w:p>
           <w:p>
             <w:pPr>
-              <w:pStyle w:val="Normal1"/>
+              <w:pStyle w:val="LOnormal"/>
               <w:widowControl w:val="false"/>
               <w:numPr>
                 <w:ilvl w:val="0"/>
@@ -2529,7 +2518,7 @@
           </w:p>
           <w:p>
             <w:pPr>
-              <w:pStyle w:val="Normal1"/>
+              <w:pStyle w:val="LOnormal"/>
               <w:widowControl w:val="false"/>
               <w:spacing w:lineRule="auto" w:line="240"/>
               <w:ind w:left="720" w:hanging="0"/>
@@ -2541,7 +2530,7 @@
           </w:p>
           <w:p>
             <w:pPr>
-              <w:pStyle w:val="Normal1"/>
+              <w:pStyle w:val="LOnormal"/>
               <w:keepNext w:val="true"/>
               <w:keepLines/>
               <w:widowControl w:val="false"/>
@@ -2557,7 +2546,7 @@
           </w:p>
           <w:p>
             <w:pPr>
-              <w:pStyle w:val="Normal1"/>
+              <w:pStyle w:val="LOnormal"/>
               <w:keepNext w:val="true"/>
               <w:keepLines/>
               <w:widowControl w:val="false"/>
@@ -2578,7 +2567,7 @@
           </w:p>
           <w:p>
             <w:pPr>
-              <w:pStyle w:val="Normal1"/>
+              <w:pStyle w:val="LOnormal"/>
               <w:keepNext w:val="true"/>
               <w:keepLines/>
               <w:widowControl w:val="false"/>
@@ -2608,7 +2597,7 @@
           </w:tcPr>
           <w:p>
             <w:pPr>
-              <w:pStyle w:val="Normal1"/>
+              <w:pStyle w:val="LOnormal"/>
               <w:widowControl w:val="false"/>
               <w:spacing w:lineRule="auto" w:line="240"/>
               <w:rPr/>
@@ -2620,7 +2609,7 @@
           </w:p>
           <w:p>
             <w:pPr>
-              <w:pStyle w:val="Normal1"/>
+              <w:pStyle w:val="LOnormal"/>
               <w:widowControl w:val="false"/>
               <w:spacing w:lineRule="auto" w:line="240"/>
               <w:rPr/>
@@ -2634,7 +2623,7 @@
     </w:tbl>
     <w:p>
       <w:pPr>
-        <w:pStyle w:val="Normal1"/>
+        <w:pStyle w:val="LOnormal"/>
         <w:spacing w:lineRule="auto" w:line="259" w:before="0" w:after="160"/>
         <w:rPr/>
       </w:pPr>
@@ -2660,7 +2649,7 @@
 <w:ftr xmlns:o="urn:schemas-microsoft-com:office:office" xmlns:r="http://schemas.openxmlformats.org/officeDocument/2006/relationships" xmlns:v="urn:schemas-microsoft-com:vml" xmlns:w="http://schemas.openxmlformats.org/wordprocessingml/2006/main" xmlns:w10="urn:schemas-microsoft-com:office:word" xmlns:wp="http://schemas.openxmlformats.org/drawingml/2006/wordprocessingDrawing" xmlns:wps="http://schemas.microsoft.com/office/word/2010/wordprocessingShape" xmlns:wpg="http://schemas.microsoft.com/office/word/2010/wordprocessingGroup" xmlns:mc="http://schemas.openxmlformats.org/markup-compatibility/2006" xmlns:wp14="http://schemas.microsoft.com/office/word/2010/wordprocessingDrawing" xmlns:w14="http://schemas.microsoft.com/office/word/2010/wordml" xmlns:w15="http://schemas.microsoft.com/office/word/2012/wordml" mc:Ignorable="w14 wp14 w15">
   <w:p>
     <w:pPr>
-      <w:pStyle w:val="Normal1"/>
+      <w:pStyle w:val="LOnormal"/>
       <w:spacing w:lineRule="auto" w:line="259" w:before="0" w:after="160"/>
       <w:rPr/>
     </w:pPr>
@@ -2670,7 +2659,7 @@
   </w:p>
   <w:p>
     <w:pPr>
-      <w:pStyle w:val="Normal1"/>
+      <w:pStyle w:val="LOnormal"/>
       <w:jc w:val="right"/>
       <w:rPr/>
     </w:pPr>
@@ -2692,7 +2681,7 @@
     </w:r>
     <w:r>
       <w:rPr/>
-      <w:t>11</w:t>
+      <w:t>8</w:t>
     </w:r>
     <w:r>
       <w:rPr/>
@@ -3587,6 +3576,7 @@
     <w:qFormat/>
     <w:pPr>
       <w:widowControl/>
+      <w:suppressAutoHyphens w:val="true"/>
       <w:bidi w:val="0"/>
       <w:spacing w:lineRule="auto" w:line="276" w:before="0" w:after="0"/>
       <w:jc w:val="left"/>
@@ -3602,8 +3592,8 @@
   </w:style>
   <w:style w:type="paragraph" w:styleId="Heading1">
     <w:name w:val="Heading 1"/>
-    <w:basedOn w:val="Normal1"/>
-    <w:next w:val="Normal1"/>
+    <w:basedOn w:val="LOnormal"/>
+    <w:next w:val="LOnormal"/>
     <w:qFormat/>
     <w:pPr>
       <w:keepNext w:val="true"/>
@@ -3618,8 +3608,8 @@
   </w:style>
   <w:style w:type="paragraph" w:styleId="Heading2">
     <w:name w:val="Heading 2"/>
-    <w:basedOn w:val="Normal1"/>
-    <w:next w:val="Normal1"/>
+    <w:basedOn w:val="LOnormal"/>
+    <w:next w:val="LOnormal"/>
     <w:qFormat/>
     <w:pPr>
       <w:keepNext w:val="true"/>
@@ -3635,8 +3625,8 @@
   </w:style>
   <w:style w:type="paragraph" w:styleId="Heading3">
     <w:name w:val="Heading 3"/>
-    <w:basedOn w:val="Normal1"/>
-    <w:next w:val="Normal1"/>
+    <w:basedOn w:val="LOnormal"/>
+    <w:next w:val="LOnormal"/>
     <w:qFormat/>
     <w:pPr>
       <w:keepNext w:val="true"/>
@@ -3653,8 +3643,8 @@
   </w:style>
   <w:style w:type="paragraph" w:styleId="Heading4">
     <w:name w:val="Heading 4"/>
-    <w:basedOn w:val="Normal1"/>
-    <w:next w:val="Normal1"/>
+    <w:basedOn w:val="LOnormal"/>
+    <w:next w:val="LOnormal"/>
     <w:qFormat/>
     <w:pPr>
       <w:keepNext w:val="true"/>
@@ -3670,8 +3660,8 @@
   </w:style>
   <w:style w:type="paragraph" w:styleId="Heading5">
     <w:name w:val="Heading 5"/>
-    <w:basedOn w:val="Normal1"/>
-    <w:next w:val="Normal1"/>
+    <w:basedOn w:val="LOnormal"/>
+    <w:next w:val="LOnormal"/>
     <w:qFormat/>
     <w:pPr>
       <w:keepNext w:val="true"/>
@@ -3687,8 +3677,8 @@
   </w:style>
   <w:style w:type="paragraph" w:styleId="Heading6">
     <w:name w:val="Heading 6"/>
-    <w:basedOn w:val="Normal1"/>
-    <w:next w:val="Normal1"/>
+    <w:basedOn w:val="LOnormal"/>
+    <w:next w:val="LOnormal"/>
     <w:qFormat/>
     <w:pPr>
       <w:keepNext w:val="true"/>
@@ -3768,11 +3758,12 @@
       <w:rFonts w:cs="Lohit Devanagari"/>
     </w:rPr>
   </w:style>
-  <w:style w:type="paragraph" w:styleId="Normal1" w:default="1">
+  <w:style w:type="paragraph" w:styleId="LOnormal" w:default="1">
     <w:name w:val="LO-normal"/>
     <w:qFormat/>
     <w:pPr>
       <w:widowControl/>
+      <w:suppressAutoHyphens w:val="true"/>
       <w:bidi w:val="0"/>
       <w:spacing w:lineRule="auto" w:line="276" w:before="0" w:after="0"/>
       <w:jc w:val="left"/>
@@ -3788,8 +3779,8 @@
   </w:style>
   <w:style w:type="paragraph" w:styleId="Title">
     <w:name w:val="Title"/>
-    <w:basedOn w:val="Normal1"/>
-    <w:next w:val="Normal1"/>
+    <w:basedOn w:val="LOnormal"/>
+    <w:next w:val="LOnormal"/>
     <w:qFormat/>
     <w:pPr>
       <w:keepNext w:val="true"/>
@@ -3804,8 +3795,8 @@
   </w:style>
   <w:style w:type="paragraph" w:styleId="Subtitle">
     <w:name w:val="Subtitle"/>
-    <w:basedOn w:val="Normal1"/>
-    <w:next w:val="Normal1"/>
+    <w:basedOn w:val="LOnormal"/>
+    <w:next w:val="LOnormal"/>
     <w:qFormat/>
     <w:pPr>
       <w:keepNext w:val="true"/>

</xml_diff>